<commit_message>
corrección de la introducción
</commit_message>
<xml_diff>
--- a/BIBLIOGRAFIA ETICA Y RIESGOS IA.docx
+++ b/BIBLIOGRAFIA ETICA Y RIESGOS IA.docx
@@ -42,16 +42,26 @@
     <w:p>
       <w:pPr>
         <w:rPr>
-          <w:rFonts w:ascii="Times New Roman" w:hAnsi="Times New Roman" w:cs="Times New Roman"/>
-          <w:szCs w:val="24"/>
-          <w:lang w:eastAsia="es-CO"/>
-        </w:rPr>
-      </w:pPr>
-      <w:r>
-        <w:rPr>
-          <w:lang w:eastAsia="es-CO"/>
-        </w:rPr>
-        <w:t>La IA (inteligencia artificial) es uno de los campos más populares en el desarrollo de la ciencia informática y todas aquellas tecnologías que se han basado en ella han estado en considerable auge; Sin embargo, aunque mucho se ha hablado sobre inteligencia artificial pocos saben lo que en realidad es, pues, al mencionar el término, muchos lo asocian inmediatamente con robots, y aunque la robótica es un componente importante de la IA, no se trata solamente de esto. </w:t>
+          <w:lang w:eastAsia="es-CO"/>
+        </w:rPr>
+      </w:pPr>
+      <w:r>
+        <w:rPr>
+          <w:lang w:eastAsia="es-CO"/>
+        </w:rPr>
+        <w:t xml:space="preserve">La IA (inteligencia artificial) es uno de los campos más populares en el desarrollo de la ciencia informática y todas aquellas tecnologías que se han basado en ella han estado en considerable auge; Sin embargo, aunque mucho se ha hablado sobre inteligencia artificial en </w:t>
+      </w:r>
+      <w:r>
+        <w:rPr>
+          <w:lang w:eastAsia="es-CO"/>
+        </w:rPr>
+        <w:t>los</w:t>
+      </w:r>
+      <w:r>
+        <w:rPr>
+          <w:lang w:eastAsia="es-CO"/>
+        </w:rPr>
+        <w:t xml:space="preserve"> últimos años, son pocos quienes conocen lo que en realidad esto abarca, pues, al mencionar el término, muchos lo asocian inmediatamente con robots, y aunque la robótica es un componente importante de la IA, no es el único en el que ésta se desenvuelve.</w:t>
       </w:r>
     </w:p>
     <w:p>
@@ -345,19 +355,7 @@
         <w:rPr>
           <w:lang w:eastAsia="es-CO"/>
         </w:rPr>
-        <w:t xml:space="preserve">El desarrollo de la I.A. lleva alrededor de 6 décadas, para este tiempo ya se pueden ver grandes beneficios y los que anuncian los investigadores en este </w:t>
-      </w:r>
-      <w:r>
-        <w:rPr>
-          <w:lang w:eastAsia="es-CO"/>
-        </w:rPr>
-        <w:t>campo son</w:t>
-      </w:r>
-      <w:r>
-        <w:rPr>
-          <w:lang w:eastAsia="es-CO"/>
-        </w:rPr>
-        <w:t xml:space="preserve"> aún más prometedores; “El volumen de artículos sobre inteligencia artificial ha crecido un 300% en 2018 con respecto a 1998.” (Scopus, 2019).  </w:t>
+        <w:t>El desarrollo de la I.A. lleva alrededor de 6 décadas, para este tiempo ya se pueden ver grandes beneficios y los que anuncian los investigadores en este campo son aún más prometedores; “El volumen de artículos sobre inteligencia artificial ha crecido un 300% en 2018 con respecto a 1998.” (Scopus, 2019).  </w:t>
       </w:r>
     </w:p>
     <w:p>
@@ -378,43 +376,54 @@
     <w:p>
       <w:pPr>
         <w:rPr>
-          <w:rFonts w:ascii="Times New Roman" w:hAnsi="Times New Roman" w:cs="Times New Roman"/>
-          <w:szCs w:val="24"/>
-          <w:lang w:eastAsia="es-CO"/>
-        </w:rPr>
-      </w:pPr>
-      <w:r>
-        <w:rPr>
-          <w:lang w:eastAsia="es-CO"/>
-        </w:rPr>
-        <w:t xml:space="preserve">Actualmente las máquinas desarrolladas con I.A. son usadas mayormente para logística (I.A. débil), medicina, industria, </w:t>
-      </w:r>
-      <w:r>
-        <w:rPr>
-          <w:lang w:eastAsia="es-CO"/>
-        </w:rPr>
-        <w:t>educación, entré</w:t>
-      </w:r>
-      <w:r>
-        <w:rPr>
-          <w:lang w:eastAsia="es-CO"/>
-        </w:rPr>
-        <w:t xml:space="preserve"> otras; pero también han sido usadas en operaciones militares, y éste es uno de los grandes riesgos a los que nos enfrentamos; el mayor miedo de los humanos en este tema es que se empiece a dar un uso bélico para atentar en contra de los propios humanos o que se les llegue a dar una conciencia total hasta el punto en que no obedezcan más órdenes y por lo tanto tengan libre albedrío.</w:t>
-      </w:r>
-    </w:p>
-    <w:p>
-      <w:pPr>
-        <w:rPr>
-          <w:rFonts w:ascii="Times New Roman" w:hAnsi="Times New Roman" w:cs="Times New Roman"/>
-          <w:szCs w:val="24"/>
-          <w:lang w:eastAsia="es-CO"/>
-        </w:rPr>
-      </w:pPr>
-      <w:r>
-        <w:rPr>
-          <w:lang w:eastAsia="es-CO"/>
-        </w:rPr>
-        <w:t>Así mismo, se crean algunos interrogantes que nos obligan a reflexionar sobre distintas cuestiones éticas que nos afectan a todos, por ejemplo: ¿Estaría bien usar robots desarrollados con IA avanzada para participar en conflictos bélicos? Sergio C. Fanjul</w:t>
+          <w:lang w:eastAsia="es-CO"/>
+        </w:rPr>
+      </w:pPr>
+      <w:r>
+        <w:rPr>
+          <w:lang w:eastAsia="es-CO"/>
+        </w:rPr>
+        <w:t>Actualmente las máquinas desarrolladas con I.A. son usadas mayormente para logística (I.A. débil), medicina, industria, educación,</w:t>
+      </w:r>
+      <w:r>
+        <w:rPr>
+          <w:lang w:eastAsia="es-CO"/>
+        </w:rPr>
+        <w:t xml:space="preserve"> </w:t>
+      </w:r>
+      <w:r>
+        <w:rPr>
+          <w:lang w:eastAsia="es-CO"/>
+        </w:rPr>
+        <w:t xml:space="preserve">entre otras; pero también han sido usadas en operaciones militares, y éste es uno de los grandes riesgos a los que nos enfrentamos; el mayor miedo de los humanos en cuanto al desarrollo de esta tecnología es que se le empiece a dar un uso bélico para atentar en contra de los propios humanos o que se les llegue a dar una conciencia total hasta el punto en que no obedezcan más órdenes y por lo tanto tengan libre albedrío. La socialdemócrata luxemburguesa </w:t>
+      </w:r>
+      <w:proofErr w:type="spellStart"/>
+      <w:r>
+        <w:rPr>
+          <w:lang w:eastAsia="es-CO"/>
+        </w:rPr>
+        <w:t>Mady</w:t>
+      </w:r>
+      <w:proofErr w:type="spellEnd"/>
+      <w:r>
+        <w:rPr>
+          <w:lang w:eastAsia="es-CO"/>
+        </w:rPr>
+        <w:t xml:space="preserve"> </w:t>
+      </w:r>
+      <w:proofErr w:type="spellStart"/>
+      <w:r>
+        <w:rPr>
+          <w:lang w:eastAsia="es-CO"/>
+        </w:rPr>
+        <w:t>Delvaux</w:t>
+      </w:r>
+      <w:proofErr w:type="spellEnd"/>
+      <w:r>
+        <w:rPr>
+          <w:lang w:eastAsia="es-CO"/>
+        </w:rPr>
+        <w:t xml:space="preserve"> dice al respecto: “Los robots y la inteligencia artificial son alucinantes pero deben permanecer a nuestro servicio y respetar nuestros derechos; son una oportunidad y debemos decidir cómo queremos que ésta conforme nuestro futuro"</w:t>
       </w:r>
       <w:r>
         <w:rPr>
@@ -427,44 +436,83 @@
         <w:rPr>
           <w:lang w:eastAsia="es-CO"/>
         </w:rPr>
-        <w:t xml:space="preserve"> dice al respecto: “No toda innovación es progreso”; Si bien esta tecnología relativamente nueva resulta ser tan compleja y con un sin fin de posibilidades, se espera  que esta tome decisiones por nosotros en distintos ámbitos y optemos finalmente por depositar nuestra total confianza en ella; Idea que no le gusta a muchas personas, ya que no podemos tener certeza de cómo procederán estas máquinas, incluso si se podrían llegar  a revelar y poner en </w:t>
-      </w:r>
-      <w:r>
-        <w:rPr>
-          <w:lang w:eastAsia="es-CO"/>
+        <w:t>.</w:t>
+      </w:r>
+      <w:r>
+        <w:rPr>
+          <w:lang w:eastAsia="es-CO"/>
+        </w:rPr>
+        <w:t xml:space="preserve"> </w:t>
+      </w:r>
+    </w:p>
+    <w:p>
+      <w:pPr>
+        <w:spacing w:after="0" w:line="240" w:lineRule="auto"/>
+        <w:rPr>
+          <w:rFonts w:cs="Arial"/>
+          <w:szCs w:val="24"/>
+        </w:rPr>
+      </w:pPr>
+      <w:r>
+        <w:rPr>
+          <w:rFonts w:cs="Arial"/>
+          <w:szCs w:val="24"/>
+        </w:rPr>
+        <w:t xml:space="preserve">Si bien esta tecnología relativamente nueva resulta ser tan compleja y con un sin fin de posibilidades, se espera  que esta tome decisiones por nosotros en distintos ámbitos y optemos finalmente por depositar nuestra total confianza en ella; Idea que no le gusta a muchas personas, ya que no podemos tener certeza de cómo procederán estas máquinas, incluso si se podrían llegar  a revelar y poner en </w:t>
+      </w:r>
+      <w:r>
+        <w:rPr>
+          <w:rFonts w:cs="Arial"/>
+          <w:szCs w:val="24"/>
         </w:rPr>
         <w:lastRenderedPageBreak/>
-        <w:t>contra nuestra; ya que alcanzan un grado de inteligencia que deja a los humanos vulnerables, sin poder defenderse de estas mismas. En este punto muchas películas de ciencia ficción dejan de ser ficción y pasan a ser sólo ciencia, o en este caso, problemas éticos reales. Pues como podemos ver, el desarrollo acelerado de la IA produce bastantes interrogantes en cuestiones de ética. Y algunas de las preguntas más importantes que surgen, y que estaremos tratando en este artículo son:  ¿Debemos considerar estas inteligencias artificiales como humanos y por lo tanto juzgarlos del mismo modo?, ¿Cómo garantizamos que su comportamiento sea consistente con las normas sociales y los valores humanos y si ha tomado la decisión "equivocada" quién sería el responsable? ¿Podríamos llegar a tener relaciones afectivas con IAs?, ¿Qué podemos hacer si las IAs se toman la mayor parte de los empleos de los humanos dejando a estos mismos desempleados?, ¿Deberíamos preocuparnos más por la superinteligencia artificial y la singularidad?.</w:t>
-      </w:r>
-    </w:p>
-    <w:p>
-      <w:pPr>
-        <w:rPr>
-          <w:rFonts w:ascii="Times New Roman" w:hAnsi="Times New Roman" w:cs="Times New Roman"/>
-          <w:szCs w:val="24"/>
-          <w:lang w:eastAsia="es-CO"/>
-        </w:rPr>
-      </w:pPr>
-      <w:r>
-        <w:rPr>
-          <w:lang w:eastAsia="es-CO"/>
-        </w:rPr>
-        <w:t>Por lo tanto, estaremos abordando el siguiente problema de investigación: ¿Cómo deberíamos de direccionar el desarrollo de la Inteligencia Artificial? ya que a medida que pasa el tiempo éstas adquieren un mayor grado de conciencia e intelecto y surgen nuevos interrogantes acerca de nuestro trato hacia ellas.</w:t>
-      </w:r>
-    </w:p>
-    <w:p>
-      <w:pPr>
-        <w:rPr>
-          <w:rFonts w:ascii="Times New Roman" w:hAnsi="Times New Roman" w:cs="Times New Roman"/>
-          <w:szCs w:val="24"/>
-          <w:lang w:eastAsia="es-CO"/>
-        </w:rPr>
-      </w:pPr>
-      <w:r>
-        <w:rPr>
-          <w:lang w:eastAsia="es-CO"/>
-        </w:rPr>
-        <w:t>Y buscaremos comprobar la siguiente hipótesis:  El desarrollo avanzado de la IA puede resultar más perjudicial que beneficioso para la humanidad, pues se ha vuelto tan acelerado que no hemos podido hacer frente a todos los problemas éticos y riesgos que se crean.</w:t>
+        <w:t>contra nuestra; ya que alcanzan un grado de inteligencia que deja a los humanos vulnerables, sin poder defenderse de estas mismas. En este punto muchas películas de ciencia ficción dejan de ser ficción y pasan a ser sólo ciencia, o en este caso, problemas éticos reales. Pues como podemos ver, el desarrollo acelerado de la IA produce bastantes interrogantes en cuestiones de ética. Y algunas de las preguntas más importantes que surgen, y que estaremos tratando en este artículo son:  ¿Debemos considerar estas inteligencias artificiales como humanos y por lo tanto juzgarlos del mismo modo?, ¿Cómo garantizamos que su comportamiento sea consistente con las normas sociales y los valores humanos y si ha tomado la decisión "equivocada" quién sería el responsable?</w:t>
+      </w:r>
+      <w:r>
+        <w:rPr>
+          <w:rFonts w:cs="Arial"/>
+          <w:szCs w:val="24"/>
+        </w:rPr>
+        <w:t xml:space="preserve">, </w:t>
+      </w:r>
+      <w:r>
+        <w:rPr>
+          <w:rFonts w:cs="Arial"/>
+          <w:szCs w:val="24"/>
+        </w:rPr>
+        <w:t xml:space="preserve">¿Podríamos llegar a tener relaciones afectivas con </w:t>
+      </w:r>
+      <w:proofErr w:type="spellStart"/>
+      <w:r>
+        <w:rPr>
+          <w:rFonts w:cs="Arial"/>
+          <w:szCs w:val="24"/>
+        </w:rPr>
+        <w:t>IAs</w:t>
+      </w:r>
+      <w:proofErr w:type="spellEnd"/>
+      <w:r>
+        <w:rPr>
+          <w:rFonts w:cs="Arial"/>
+          <w:szCs w:val="24"/>
+        </w:rPr>
+        <w:t xml:space="preserve">?, ¿Qué podemos hacer si las </w:t>
+      </w:r>
+      <w:proofErr w:type="spellStart"/>
+      <w:r>
+        <w:rPr>
+          <w:rFonts w:cs="Arial"/>
+          <w:szCs w:val="24"/>
+        </w:rPr>
+        <w:t>IAs</w:t>
+      </w:r>
+      <w:proofErr w:type="spellEnd"/>
+      <w:r>
+        <w:rPr>
+          <w:rFonts w:cs="Arial"/>
+          <w:szCs w:val="24"/>
+        </w:rPr>
+        <w:t xml:space="preserve"> se toman la mayor parte de los empleos de los humanos dejando a estos mismos desempleados?, ¿Deberíamos preocuparnos más por la superinteligencia artificial y la singularidad?.</w:t>
       </w:r>
     </w:p>
     <w:p>
@@ -475,6 +523,38 @@
           <w:szCs w:val="24"/>
         </w:rPr>
       </w:pPr>
+    </w:p>
+    <w:p>
+      <w:pPr>
+        <w:spacing w:after="0" w:line="240" w:lineRule="auto"/>
+        <w:rPr>
+          <w:rFonts w:cs="Arial"/>
+          <w:szCs w:val="24"/>
+        </w:rPr>
+      </w:pPr>
+      <w:r>
+        <w:rPr>
+          <w:rFonts w:cs="Arial"/>
+          <w:szCs w:val="24"/>
+        </w:rPr>
+        <w:t>Por lo tanto, con el presente trabajo de investigación se espera presentar un documento reflexivo sobre algunos de los riesgos y dilemas éticos más comunes y controversiales en el desarrollo de la IA; esto mediante la recolección y discusión de información relacionada a los temas tratados, en libros, artículos, entrevistas, conferencias, etc. Igualmente, se realizará una encuesta preguntando a diferentes personas su opinión sobre algunos de los temas previamente mencionados.</w:t>
+      </w:r>
+    </w:p>
+    <w:p>
+      <w:pPr>
+        <w:spacing w:after="0" w:line="240" w:lineRule="auto"/>
+        <w:rPr>
+          <w:rFonts w:cs="Arial"/>
+          <w:szCs w:val="24"/>
+        </w:rPr>
+      </w:pPr>
+      <w:r>
+        <w:rPr>
+          <w:rFonts w:cs="Arial"/>
+          <w:szCs w:val="24"/>
+        </w:rPr>
+        <w:t>Finalmente, buscaremos comprobar la siguiente hipótesis:  El desarrollo avanzado de la IA puede resultar más perjudicial que beneficioso para la humanidad, pues se ha vuelto tan acelerado que no hemos podido hacer frente a todos los problemas éticos y riesgos que se crean.</w:t>
+      </w:r>
     </w:p>
     <w:p>
       <w:pPr>
@@ -1557,15 +1637,21 @@
         <w:rPr>
           <w:rFonts w:ascii="Arial" w:hAnsi="Arial" w:cs="Arial"/>
         </w:rPr>
+        <w:t>Gerd</w:t>
+      </w:r>
+      <w:proofErr w:type="spellEnd"/>
+      <w:r>
+        <w:rPr>
+          <w:rFonts w:ascii="Arial" w:hAnsi="Arial" w:cs="Arial"/>
+        </w:rPr>
+        <w:t xml:space="preserve"> Leonhard, autor del libro: “La tecnología contra la humanidad, el choque entre el hombre y la máquina”, nos dice: “Hoy es el momento en que construimos </w:t>
+      </w:r>
+      <w:r>
+        <w:rPr>
+          <w:rFonts w:ascii="Arial" w:hAnsi="Arial" w:cs="Arial"/>
+        </w:rPr>
         <w:lastRenderedPageBreak/>
-        <w:t>Gerd</w:t>
-      </w:r>
-      <w:proofErr w:type="spellEnd"/>
-      <w:r>
-        <w:rPr>
-          <w:rFonts w:ascii="Arial" w:hAnsi="Arial" w:cs="Arial"/>
-        </w:rPr>
-        <w:t xml:space="preserve"> Leonhard, autor del libro: “La tecnología contra la humanidad, el choque entre el hombre y la máquina”, nos dice: “Hoy es el momento en que construimos nuestro futuro y este hoy es el mayor reto al que se ha enfrentado el género humano hasta el momento”. Igualmente dice: “Creo que a veces reaccionamos de forma exagerada ante los posibles peligros, y no podemos adentrarnos en el futuro con miedo. Debemos ser cautos pero abiertos al progreso”.</w:t>
+        <w:t>nuestro futuro y este hoy es el mayor reto al que se ha enfrentado el género humano hasta el momento”. Igualmente dice: “Creo que a veces reaccionamos de forma exagerada ante los posibles peligros, y no podemos adentrarnos en el futuro con miedo. Debemos ser cautos pero abiertos al progreso”.</w:t>
       </w:r>
     </w:p>
     <w:p>
@@ -1835,17 +1921,36 @@
         </w:rPr>
         <w:t xml:space="preserve">(4), 689-707. </w:t>
       </w:r>
-      <w:hyperlink r:id="rId8" w:history="1">
-        <w:r>
-          <w:rPr>
-            <w:rStyle w:val="Hipervnculo"/>
-            <w:rFonts w:cs="Arial"/>
-            <w:szCs w:val="24"/>
-            <w:lang w:val="de-AT"/>
-          </w:rPr>
-          <w:t>https://doi.org/10.1007/s11023-018-9482-5</w:t>
-        </w:r>
-      </w:hyperlink>
+      <w:r>
+        <w:fldChar w:fldCharType="begin"/>
+      </w:r>
+      <w:r>
+        <w:rPr>
+          <w:lang w:val="de-AT"/>
+        </w:rPr>
+        <w:instrText>HYPERLINK "https://doi.org/10.1007/s11023-018-9482-5"</w:instrText>
+      </w:r>
+      <w:r>
+        <w:fldChar w:fldCharType="separate"/>
+      </w:r>
+      <w:r>
+        <w:rPr>
+          <w:rStyle w:val="Hipervnculo"/>
+          <w:rFonts w:cs="Arial"/>
+          <w:szCs w:val="24"/>
+          <w:lang w:val="de-AT"/>
+        </w:rPr>
+        <w:t>https://doi.org/10.1007/s11023-018-9482-5</w:t>
+      </w:r>
+      <w:r>
+        <w:rPr>
+          <w:rStyle w:val="Hipervnculo"/>
+          <w:rFonts w:cs="Arial"/>
+          <w:szCs w:val="24"/>
+          <w:lang w:val="de-AT"/>
+        </w:rPr>
+        <w:fldChar w:fldCharType="end"/>
+      </w:r>
       <w:r>
         <w:rPr>
           <w:rFonts w:cs="Arial"/>
@@ -1890,16 +1995,34 @@
         </w:rPr>
         <w:t xml:space="preserve">, 682-693. </w:t>
       </w:r>
-      <w:hyperlink r:id="rId9" w:history="1">
-        <w:r>
-          <w:rPr>
-            <w:rStyle w:val="Hipervnculo"/>
-            <w:rFonts w:cs="Arial"/>
-            <w:szCs w:val="24"/>
-          </w:rPr>
-          <w:t>https://doi.org/10.1109/PICMET.2016.7806752</w:t>
-        </w:r>
-      </w:hyperlink>
+      <w:r>
+        <w:fldChar w:fldCharType="begin"/>
+      </w:r>
+      <w:r>
+        <w:rPr>
+          <w:lang w:val="de-AT"/>
+        </w:rPr>
+        <w:instrText>HYPERLINK "https://doi.org/10.1109/PICMET.2016.7806752"</w:instrText>
+      </w:r>
+      <w:r>
+        <w:fldChar w:fldCharType="separate"/>
+      </w:r>
+      <w:r>
+        <w:rPr>
+          <w:rStyle w:val="Hipervnculo"/>
+          <w:rFonts w:cs="Arial"/>
+          <w:szCs w:val="24"/>
+        </w:rPr>
+        <w:t>https://doi.org/10.1109/PICMET.2016.7806752</w:t>
+      </w:r>
+      <w:r>
+        <w:rPr>
+          <w:rStyle w:val="Hipervnculo"/>
+          <w:rFonts w:cs="Arial"/>
+          <w:szCs w:val="24"/>
+        </w:rPr>
+        <w:fldChar w:fldCharType="end"/>
+      </w:r>
       <w:r>
         <w:rPr>
           <w:rFonts w:cs="Arial"/>
@@ -2015,17 +2138,36 @@
         </w:rPr>
         <w:t xml:space="preserve"> (Summer 2021). Metaphysics Research Lab, Stanford University. </w:t>
       </w:r>
-      <w:hyperlink r:id="rId10" w:history="1">
-        <w:r>
-          <w:rPr>
-            <w:rStyle w:val="Hipervnculo"/>
-            <w:rFonts w:cs="Arial"/>
-            <w:szCs w:val="24"/>
-            <w:lang w:val="de-AT"/>
-          </w:rPr>
-          <w:t>https://plato.stanford.edu/archives/sum2021/entries/ethics-ai/</w:t>
-        </w:r>
-      </w:hyperlink>
+      <w:r>
+        <w:fldChar w:fldCharType="begin"/>
+      </w:r>
+      <w:r>
+        <w:rPr>
+          <w:lang w:val="de-AT"/>
+        </w:rPr>
+        <w:instrText>HYPERLINK "https://plato.stanford.edu/archives/sum2021/entries/ethics-ai/"</w:instrText>
+      </w:r>
+      <w:r>
+        <w:fldChar w:fldCharType="separate"/>
+      </w:r>
+      <w:r>
+        <w:rPr>
+          <w:rStyle w:val="Hipervnculo"/>
+          <w:rFonts w:cs="Arial"/>
+          <w:szCs w:val="24"/>
+          <w:lang w:val="de-AT"/>
+        </w:rPr>
+        <w:t>https://plato.stanford.edu/archives/sum2021/entries/ethics-ai/</w:t>
+      </w:r>
+      <w:r>
+        <w:rPr>
+          <w:rStyle w:val="Hipervnculo"/>
+          <w:rFonts w:cs="Arial"/>
+          <w:szCs w:val="24"/>
+          <w:lang w:val="de-AT"/>
+        </w:rPr>
+        <w:fldChar w:fldCharType="end"/>
+      </w:r>
       <w:r>
         <w:rPr>
           <w:rFonts w:cs="Arial"/>
@@ -2219,7 +2361,7 @@
         </w:rPr>
         <w:t xml:space="preserve"> </w:t>
       </w:r>
-      <w:hyperlink r:id="rId11" w:history="1">
+      <w:hyperlink r:id="rId8" w:history="1">
         <w:r>
           <w:rPr>
             <w:rStyle w:val="Hipervnculo"/>
@@ -2293,17 +2435,36 @@
         </w:rPr>
         <w:t xml:space="preserve">(4), Art. 4. </w:t>
       </w:r>
-      <w:hyperlink r:id="rId12" w:history="1">
-        <w:r>
-          <w:rPr>
-            <w:rStyle w:val="Hipervnculo"/>
-            <w:rFonts w:cs="Arial"/>
-            <w:szCs w:val="24"/>
-            <w:lang w:val="de-AT"/>
-          </w:rPr>
-          <w:t>https://doi.org/10.3390/su13041974</w:t>
-        </w:r>
-      </w:hyperlink>
+      <w:r>
+        <w:fldChar w:fldCharType="begin"/>
+      </w:r>
+      <w:r>
+        <w:rPr>
+          <w:lang w:val="de-AT"/>
+        </w:rPr>
+        <w:instrText>HYPERLINK "https://doi.org/10.3390/su13041974"</w:instrText>
+      </w:r>
+      <w:r>
+        <w:fldChar w:fldCharType="separate"/>
+      </w:r>
+      <w:r>
+        <w:rPr>
+          <w:rStyle w:val="Hipervnculo"/>
+          <w:rFonts w:cs="Arial"/>
+          <w:szCs w:val="24"/>
+          <w:lang w:val="de-AT"/>
+        </w:rPr>
+        <w:t>https://doi.org/10.3390/su13041974</w:t>
+      </w:r>
+      <w:r>
+        <w:rPr>
+          <w:rStyle w:val="Hipervnculo"/>
+          <w:rFonts w:cs="Arial"/>
+          <w:szCs w:val="24"/>
+          <w:lang w:val="de-AT"/>
+        </w:rPr>
+        <w:fldChar w:fldCharType="end"/>
+      </w:r>
       <w:r>
         <w:rPr>
           <w:rFonts w:cs="Arial"/>
@@ -2327,7 +2488,6 @@
         <w:rPr>
           <w:lang w:val="de-AT"/>
         </w:rPr>
-        <w:lastRenderedPageBreak/>
         <w:t xml:space="preserve">Bhuta, N., Beck, S., &amp; Geiß, R. (2016). Present futures: Concluding reflections and open questions on autonomous weapons systems. </w:t>
       </w:r>
       <w:r>
@@ -2336,7 +2496,16 @@
           <w:iCs/>
           <w:lang w:val="de-AT"/>
         </w:rPr>
-        <w:t>Autonomous Weapons Systems: Law, Ethics, Policy</w:t>
+        <w:t xml:space="preserve">Autonomous Weapons </w:t>
+      </w:r>
+      <w:r>
+        <w:rPr>
+          <w:i/>
+          <w:iCs/>
+          <w:lang w:val="de-AT"/>
+        </w:rPr>
+        <w:lastRenderedPageBreak/>
+        <w:t>Systems: Law, Ethics, Policy</w:t>
       </w:r>
       <w:r>
         <w:rPr>
@@ -2344,17 +2513,36 @@
         </w:rPr>
         <w:t xml:space="preserve">, 347-383. </w:t>
       </w:r>
-      <w:hyperlink r:id="rId13" w:history="1">
-        <w:r>
-          <w:rPr>
-            <w:rStyle w:val="Hipervnculo"/>
-            <w:rFonts w:cs="Arial"/>
-            <w:szCs w:val="24"/>
-            <w:lang w:val="de-AT"/>
-          </w:rPr>
-          <w:t>https://doi.org/10.1017/CBO9781316597873.015</w:t>
-        </w:r>
-      </w:hyperlink>
+      <w:r>
+        <w:fldChar w:fldCharType="begin"/>
+      </w:r>
+      <w:r>
+        <w:rPr>
+          <w:lang w:val="de-AT"/>
+        </w:rPr>
+        <w:instrText>HYPERLINK "https://doi.org/10.1017/CBO9781316597873.015"</w:instrText>
+      </w:r>
+      <w:r>
+        <w:fldChar w:fldCharType="separate"/>
+      </w:r>
+      <w:r>
+        <w:rPr>
+          <w:rStyle w:val="Hipervnculo"/>
+          <w:rFonts w:cs="Arial"/>
+          <w:szCs w:val="24"/>
+          <w:lang w:val="de-AT"/>
+        </w:rPr>
+        <w:t>https://doi.org/10.1017/CBO9781316597873.015</w:t>
+      </w:r>
+      <w:r>
+        <w:rPr>
+          <w:rStyle w:val="Hipervnculo"/>
+          <w:rFonts w:cs="Arial"/>
+          <w:szCs w:val="24"/>
+          <w:lang w:val="de-AT"/>
+        </w:rPr>
+        <w:fldChar w:fldCharType="end"/>
+      </w:r>
       <w:r>
         <w:rPr>
           <w:lang w:val="de-AT"/>
@@ -2472,7 +2660,7 @@
         </w:rPr>
         <w:t xml:space="preserve">. </w:t>
       </w:r>
-      <w:hyperlink r:id="rId14" w:history="1">
+      <w:hyperlink r:id="rId9" w:history="1">
         <w:r>
           <w:rPr>
             <w:rStyle w:val="Hipervnculo"/>
@@ -2525,7 +2713,7 @@
         </w:rPr>
         <w:t xml:space="preserve">. </w:t>
       </w:r>
-      <w:hyperlink r:id="rId15" w:history="1">
+      <w:hyperlink r:id="rId10" w:history="1">
         <w:r>
           <w:rPr>
             <w:rStyle w:val="Hipervnculo"/>
@@ -2569,7 +2757,7 @@
         </w:rPr>
         <w:t xml:space="preserve">. Agencia SINC. </w:t>
       </w:r>
-      <w:hyperlink r:id="rId16" w:history="1">
+      <w:hyperlink r:id="rId11" w:history="1">
         <w:r>
           <w:rPr>
             <w:rStyle w:val="Hipervnculo"/>
@@ -2635,7 +2823,7 @@
         </w:rPr>
         <w:t xml:space="preserve">(1), 103-111. </w:t>
       </w:r>
-      <w:hyperlink r:id="rId17" w:history="1">
+      <w:hyperlink r:id="rId12" w:history="1">
         <w:r>
           <w:rPr>
             <w:rStyle w:val="Hipervnculo"/>
@@ -2780,7 +2968,7 @@
                     <pic:cNvPicPr/>
                   </pic:nvPicPr>
                   <pic:blipFill>
-                    <a:blip r:embed="rId18">
+                    <a:blip r:embed="rId13">
                       <a:extLst>
                         <a:ext uri="{28A0092B-C50C-407E-A947-70E740481C1C}">
                           <a14:useLocalDpi xmlns:a14="http://schemas.microsoft.com/office/drawing/2010/main" val="0"/>
@@ -2857,8 +3045,8 @@
       </w:pPr>
     </w:p>
     <w:sectPr>
-      <w:footerReference w:type="default" r:id="rId19"/>
-      <w:footerReference w:type="first" r:id="rId20"/>
+      <w:footerReference w:type="default" r:id="rId14"/>
+      <w:footerReference w:type="first" r:id="rId15"/>
       <w:pgSz w:w="12240" w:h="15840"/>
       <w:pgMar w:top="1417" w:right="1701" w:bottom="1417" w:left="1701" w:header="708" w:footer="708" w:gutter="0"/>
       <w:cols w:space="708"/>
@@ -3088,25 +3276,7 @@
           <w:sz w:val="18"/>
           <w:szCs w:val="18"/>
         </w:rPr>
-        <w:t xml:space="preserve">La ISO 8373 de 2012 define términos usados en relación con </w:t>
-      </w:r>
-      <w:r>
-        <w:rPr>
-          <w:rFonts w:ascii="Arial" w:hAnsi="Arial" w:cs="Arial"/>
-          <w:color w:val="000000"/>
-          <w:sz w:val="18"/>
-          <w:szCs w:val="18"/>
-        </w:rPr>
-        <w:t>dispositivos robots</w:t>
-      </w:r>
-      <w:r>
-        <w:rPr>
-          <w:rFonts w:ascii="Arial" w:hAnsi="Arial" w:cs="Arial"/>
-          <w:color w:val="000000"/>
-          <w:sz w:val="18"/>
-          <w:szCs w:val="18"/>
-        </w:rPr>
-        <w:t xml:space="preserve"> y robótica operando en ambos ambientes industriales y no industriales.</w:t>
+        <w:t>La ISO 8373 de 2012 define términos usados en relación con dispositivos robots y robótica operando en ambos ambientes industriales y no industriales.</w:t>
       </w:r>
     </w:p>
   </w:footnote>
@@ -3124,6 +3294,7 @@
       <w:r>
         <w:t xml:space="preserve"> </w:t>
       </w:r>
+      <w:proofErr w:type="spellStart"/>
       <w:r>
         <w:rPr>
           <w:rFonts w:eastAsia="Times New Roman" w:cs="Arial"/>
@@ -3132,7 +3303,72 @@
           <w:szCs w:val="18"/>
           <w:lang w:eastAsia="es-CO"/>
         </w:rPr>
-        <w:t>Sergio C. Fanjul autor del artículo “Determinismo Tecnológico: ¿controlamos a la tecnología o nos controla ella? ” (El País, 2019).</w:t>
+        <w:t>Mady</w:t>
+      </w:r>
+      <w:proofErr w:type="spellEnd"/>
+      <w:r>
+        <w:rPr>
+          <w:rFonts w:eastAsia="Times New Roman" w:cs="Arial"/>
+          <w:color w:val="000000"/>
+          <w:sz w:val="18"/>
+          <w:szCs w:val="18"/>
+          <w:lang w:eastAsia="es-CO"/>
+        </w:rPr>
+        <w:t xml:space="preserve"> </w:t>
+      </w:r>
+      <w:proofErr w:type="spellStart"/>
+      <w:r>
+        <w:rPr>
+          <w:rFonts w:eastAsia="Times New Roman" w:cs="Arial"/>
+          <w:color w:val="000000"/>
+          <w:sz w:val="18"/>
+          <w:szCs w:val="18"/>
+          <w:lang w:eastAsia="es-CO"/>
+        </w:rPr>
+        <w:t>Delvaux</w:t>
+      </w:r>
+      <w:proofErr w:type="spellEnd"/>
+      <w:r>
+        <w:rPr>
+          <w:rFonts w:eastAsia="Times New Roman" w:cs="Arial"/>
+          <w:color w:val="000000"/>
+          <w:sz w:val="18"/>
+          <w:szCs w:val="18"/>
+          <w:lang w:eastAsia="es-CO"/>
+        </w:rPr>
+        <w:t xml:space="preserve"> en la conferencia para analizar e indexar de qué forma la IA es beneficiosa para el ser humano, realizada </w:t>
+      </w:r>
+      <w:r>
+        <w:rPr>
+          <w:rFonts w:eastAsia="Times New Roman" w:cs="Arial"/>
+          <w:color w:val="000000"/>
+          <w:sz w:val="18"/>
+          <w:szCs w:val="18"/>
+          <w:lang w:eastAsia="es-CO"/>
+        </w:rPr>
+        <w:t xml:space="preserve">en </w:t>
+      </w:r>
+      <w:proofErr w:type="gramStart"/>
+      <w:r>
+        <w:rPr>
+          <w:rFonts w:eastAsia="Times New Roman" w:cs="Arial"/>
+          <w:color w:val="000000"/>
+          <w:sz w:val="18"/>
+          <w:szCs w:val="18"/>
+          <w:lang w:eastAsia="es-CO"/>
+        </w:rPr>
+        <w:t>Enero</w:t>
+      </w:r>
+      <w:proofErr w:type="gramEnd"/>
+      <w:r>
+        <w:rPr>
+          <w:rFonts w:eastAsia="Times New Roman" w:cs="Arial"/>
+          <w:color w:val="000000"/>
+          <w:sz w:val="18"/>
+          <w:szCs w:val="18"/>
+          <w:lang w:eastAsia="es-CO"/>
+        </w:rPr>
+        <w:t xml:space="preserve"> de 2017 en California (EEUU). Resumen en español disponible en https://lab.elmundo.es/inteligencia-artificial/riesgos.html</w:t>
       </w:r>
     </w:p>
   </w:footnote>

</xml_diff>